<commit_message>
Update HTML5 e CSS3 - Cap 18 - aula 10 - GitHub em vários PCs.docx
</commit_message>
<xml_diff>
--- a/anotacoes/HTML5 e CSS3 - Cap 18 - aula 10 - GitHub em vários PCs.docx
+++ b/anotacoes/HTML5 e CSS3 - Cap 18 - aula 10 - GitHub em vários PCs.docx
@@ -858,6 +858,121 @@
           <w:szCs w:val="28"/>
         </w:rPr>
         <w:t>Pode ir embora tranquilo agora!!!</w:t>
+      </w:r>
+    </w:p>
+    <w:p>
+      <w:pPr>
+        <w:rPr>
+          <w:sz w:val="28"/>
+          <w:szCs w:val="28"/>
+        </w:rPr>
+      </w:pPr>
+      <w:r>
+        <w:rPr>
+          <w:sz w:val="28"/>
+          <w:szCs w:val="28"/>
+        </w:rPr>
+        <w:t>Dica: Como dar mais segurança para sua conta do Git e GitHub:</w:t>
+      </w:r>
+    </w:p>
+    <w:p>
+      <w:pPr>
+        <w:pStyle w:val="PargrafodaLista"/>
+        <w:numPr>
+          <w:ilvl w:val="0"/>
+          <w:numId w:val="20"/>
+        </w:numPr>
+        <w:rPr>
+          <w:sz w:val="28"/>
+          <w:szCs w:val="28"/>
+        </w:rPr>
+      </w:pPr>
+      <w:r>
+        <w:rPr>
+          <w:sz w:val="28"/>
+          <w:szCs w:val="28"/>
+        </w:rPr>
+        <w:t>Importante para quem trabalha com computadores diferentes</w:t>
+      </w:r>
+    </w:p>
+    <w:p>
+      <w:pPr>
+        <w:pStyle w:val="PargrafodaLista"/>
+        <w:numPr>
+          <w:ilvl w:val="0"/>
+          <w:numId w:val="20"/>
+        </w:numPr>
+        <w:rPr>
+          <w:sz w:val="28"/>
+          <w:szCs w:val="28"/>
+        </w:rPr>
+      </w:pPr>
+      <w:r>
+        <w:rPr>
+          <w:sz w:val="28"/>
+          <w:szCs w:val="28"/>
+        </w:rPr>
+        <w:t>Vá no youtube e busque por git e GitHub Gustavo guanabara</w:t>
+      </w:r>
+    </w:p>
+    <w:p>
+      <w:pPr>
+        <w:pStyle w:val="PargrafodaLista"/>
+        <w:numPr>
+          <w:ilvl w:val="0"/>
+          <w:numId w:val="20"/>
+        </w:numPr>
+        <w:rPr>
+          <w:sz w:val="28"/>
+          <w:szCs w:val="28"/>
+        </w:rPr>
+      </w:pPr>
+      <w:r>
+        <w:rPr>
+          <w:sz w:val="28"/>
+          <w:szCs w:val="28"/>
+        </w:rPr>
+        <w:t>Coloque para ver a playlist completa</w:t>
+      </w:r>
+    </w:p>
+    <w:p>
+      <w:pPr>
+        <w:pStyle w:val="PargrafodaLista"/>
+        <w:numPr>
+          <w:ilvl w:val="0"/>
+          <w:numId w:val="20"/>
+        </w:numPr>
+        <w:rPr>
+          <w:sz w:val="28"/>
+          <w:szCs w:val="28"/>
+        </w:rPr>
+      </w:pPr>
+      <w:r>
+        <w:rPr>
+          <w:sz w:val="28"/>
+          <w:szCs w:val="28"/>
+        </w:rPr>
+        <w:t>Busque pelo vídeo: Seu GitHub muito mais seguro.</w:t>
+      </w:r>
+    </w:p>
+    <w:p>
+      <w:pPr>
+        <w:pStyle w:val="PargrafodaLista"/>
+        <w:numPr>
+          <w:ilvl w:val="0"/>
+          <w:numId w:val="20"/>
+        </w:numPr>
+        <w:rPr>
+          <w:sz w:val="28"/>
+          <w:szCs w:val="28"/>
+        </w:rPr>
+      </w:pPr>
+      <w:r>
+        <w:rPr>
+          <w:sz w:val="28"/>
+          <w:szCs w:val="28"/>
+        </w:rPr>
+        <w:t>Lá ensina como.</w:t>
       </w:r>
     </w:p>
     <w:sectPr>

</xml_diff>